<commit_message>
exec summary + readme done
</commit_message>
<xml_diff>
--- a/prj1/Executive Summary.docx
+++ b/prj1/Executive Summary.docx
@@ -92,8 +92,6 @@
         </w:rPr>
         <w:t>April 14</w:t>
       </w:r>
-      <w:bookmarkStart w:id="0" w:name="_GoBack"/>
-      <w:bookmarkEnd w:id="0"/>
       <w:r>
         <w:rPr>
           <w:rFonts w:cstheme="minorHAnsi"/>
@@ -149,7 +147,13 @@
         <w:t xml:space="preserve">. Quicksort was chosen as the divide and conquer algorithm </w:t>
       </w:r>
       <w:r>
-        <w:t>(time efficiency:</w:t>
+        <w:t>(</w:t>
+      </w:r>
+      <w:r>
+        <w:t xml:space="preserve">average case </w:t>
+      </w:r>
+      <w:r>
+        <w:t>time efficiency:</w:t>
       </w:r>
       <w:r>
         <w:t xml:space="preserve"> O(</w:t>
@@ -179,7 +183,13 @@
         <w:t xml:space="preserve"> </w:t>
       </w:r>
       <w:r>
-        <w:t>(time efficiency:</w:t>
+        <w:t>(</w:t>
+      </w:r>
+      <w:r>
+        <w:t xml:space="preserve">average case </w:t>
+      </w:r>
+      <w:r>
+        <w:t>time efficiency:</w:t>
       </w:r>
       <w:r>
         <w:t xml:space="preserve"> O(</w:t>
@@ -243,7 +253,13 @@
         <w:t>F</w:t>
       </w:r>
       <w:r>
-        <w:t>or this experiment, we chose small, medium, and large dataset sizes. Prior to deciding the ranges of these datasets, a ba</w:t>
+        <w:t>or this experiment, small, medium, and large dataset sizes</w:t>
+      </w:r>
+      <w:r>
+        <w:t xml:space="preserve"> were chosen</w:t>
+      </w:r>
+      <w:r>
+        <w:t>. Prior to deciding the ranges of these datasets, a ba</w:t>
       </w:r>
       <w:r>
         <w:t>sic analysis was done by iterating through the algorith</w:t>
@@ -1499,7 +1515,16 @@
         <w:t xml:space="preserve">because </w:t>
       </w:r>
       <w:r>
-        <w:t xml:space="preserve">I felt it showed more of a </w:t>
+        <w:t>it</w:t>
+      </w:r>
+      <w:r>
+        <w:t xml:space="preserve"> showed</w:t>
+      </w:r>
+      <w:r>
+        <w:t xml:space="preserve"> </w:t>
+      </w:r>
+      <w:r>
+        <w:t xml:space="preserve">a more profound </w:t>
       </w:r>
       <w:r>
         <w:t xml:space="preserve">difference between using brute force to divide and conquer. This is because </w:t>
@@ -1533,7 +1558,13 @@
         <w:t xml:space="preserve">) </w:t>
       </w:r>
       <w:r>
+        <w:t xml:space="preserve">time </w:t>
+      </w:r>
+      <w:r>
         <w:t>efficiency.</w:t>
+      </w:r>
+      <w:r>
+        <w:t xml:space="preserve"> </w:t>
       </w:r>
     </w:p>
     <w:p>
@@ -1593,7 +1624,21 @@
         <w:t xml:space="preserve"> time constants used to access and write data. </w:t>
       </w:r>
       <w:r>
-        <w:t>For the bubble sort algorithm, used to demonstrate brute force, the space efficiency is O(1) whereas quicksort, used as divide and conquer, is O(n)</w:t>
+        <w:t xml:space="preserve">For the bubble sort algorithm, used to demonstrate brute force, the space efficiency is O(1) whereas quicksort, used as </w:t>
+      </w:r>
+      <w:r>
+        <w:t xml:space="preserve">the </w:t>
+      </w:r>
+      <w:r>
+        <w:t>divide and conquer</w:t>
+      </w:r>
+      <w:r>
+        <w:t xml:space="preserve"> algorithm</w:t>
+      </w:r>
+      <w:bookmarkStart w:id="0" w:name="_GoBack"/>
+      <w:bookmarkEnd w:id="0"/>
+      <w:r>
+        <w:t>, is O(n)</w:t>
       </w:r>
       <w:r>
         <w:t>.</w:t>

</xml_diff>

<commit_message>
exec summary revision + georgie's code
</commit_message>
<xml_diff>
--- a/prj1/Executive Summary.docx
+++ b/prj1/Executive Summary.docx
@@ -158,14 +158,12 @@
       <w:r>
         <w:t xml:space="preserve"> O(</w:t>
       </w:r>
-      <w:proofErr w:type="spellStart"/>
       <w:r>
         <w:rPr>
           <w:i/>
         </w:rPr>
         <w:t>nlgn</w:t>
       </w:r>
-      <w:proofErr w:type="spellEnd"/>
       <w:r>
         <w:t>)</w:t>
       </w:r>
@@ -217,6 +215,20 @@
       </w:r>
       <w:r>
         <w:t>.</w:t>
+      </w:r>
+      <w:r>
+        <w:t xml:space="preserve"> In order to time each of these algorithms, </w:t>
+      </w:r>
+      <w:r>
+        <w:t>the time prior to running the function</w:t>
+      </w:r>
+      <w:r>
+        <w:t xml:space="preserve"> is recorded</w:t>
+      </w:r>
+      <w:bookmarkStart w:id="0" w:name="_GoBack"/>
+      <w:bookmarkEnd w:id="0"/>
+      <w:r>
+        <w:t>, then when the function has completed, the current time is subtracted from the start time and that defines how long it took for each algorithm to run.</w:t>
       </w:r>
     </w:p>
     <w:p>
@@ -277,37 +289,12 @@
           <w:sz w:val="18"/>
         </w:rPr>
       </w:pPr>
-      <w:proofErr w:type="spellStart"/>
       <w:r>
         <w:rPr>
           <w:rFonts w:ascii="Courier New" w:hAnsi="Courier New" w:cs="Courier New"/>
           <w:sz w:val="18"/>
         </w:rPr>
-        <w:t>func</w:t>
-      </w:r>
-      <w:proofErr w:type="spellEnd"/>
-      <w:r>
-        <w:rPr>
-          <w:rFonts w:ascii="Courier New" w:hAnsi="Courier New" w:cs="Courier New"/>
-          <w:sz w:val="18"/>
-        </w:rPr>
-        <w:t xml:space="preserve"> </w:t>
-      </w:r>
-      <w:proofErr w:type="spellStart"/>
-      <w:r>
-        <w:rPr>
-          <w:rFonts w:ascii="Courier New" w:hAnsi="Courier New" w:cs="Courier New"/>
-          <w:sz w:val="18"/>
-        </w:rPr>
-        <w:t>bubblesort</w:t>
-      </w:r>
-      <w:proofErr w:type="spellEnd"/>
-      <w:r>
-        <w:rPr>
-          <w:rFonts w:ascii="Courier New" w:hAnsi="Courier New" w:cs="Courier New"/>
-          <w:sz w:val="18"/>
-        </w:rPr>
-        <w:t>(list)</w:t>
+        <w:t>func bubblesort(list)</w:t>
       </w:r>
     </w:p>
     <w:p>
@@ -324,23 +311,7 @@
           <w:rFonts w:ascii="Courier New" w:hAnsi="Courier New" w:cs="Courier New"/>
           <w:sz w:val="18"/>
         </w:rPr>
-        <w:t xml:space="preserve">  for </w:t>
-      </w:r>
-      <w:proofErr w:type="spellStart"/>
-      <w:r>
-        <w:rPr>
-          <w:rFonts w:ascii="Courier New" w:hAnsi="Courier New" w:cs="Courier New"/>
-          <w:sz w:val="18"/>
-        </w:rPr>
-        <w:t>i</w:t>
-      </w:r>
-      <w:proofErr w:type="spellEnd"/>
-      <w:r>
-        <w:rPr>
-          <w:rFonts w:ascii="Courier New" w:hAnsi="Courier New" w:cs="Courier New"/>
-          <w:sz w:val="18"/>
-        </w:rPr>
-        <w:t xml:space="preserve"> from 1 to n</w:t>
+        <w:t xml:space="preserve">  for i from 1 to n</w:t>
       </w:r>
     </w:p>
     <w:p>
@@ -421,28 +392,12 @@
           <w:sz w:val="18"/>
         </w:rPr>
       </w:pPr>
-      <w:proofErr w:type="spellStart"/>
       <w:r>
         <w:rPr>
           <w:rFonts w:ascii="Courier New" w:hAnsi="Courier New" w:cs="Courier New"/>
           <w:sz w:val="18"/>
         </w:rPr>
-        <w:t>f</w:t>
-      </w:r>
-      <w:r>
-        <w:rPr>
-          <w:rFonts w:ascii="Courier New" w:hAnsi="Courier New" w:cs="Courier New"/>
-          <w:sz w:val="18"/>
-        </w:rPr>
-        <w:t>unc</w:t>
-      </w:r>
-      <w:proofErr w:type="spellEnd"/>
-      <w:r>
-        <w:rPr>
-          <w:rFonts w:ascii="Courier New" w:hAnsi="Courier New" w:cs="Courier New"/>
-          <w:sz w:val="18"/>
-        </w:rPr>
-        <w:t xml:space="preserve"> quicksort(list, begin, end)</w:t>
+        <w:t>func quicksort(list, begin, end)</w:t>
       </w:r>
     </w:p>
     <w:p>
@@ -528,7 +483,6 @@
           <w:sz w:val="18"/>
         </w:rPr>
       </w:pPr>
-      <w:proofErr w:type="spellStart"/>
       <w:r>
         <w:rPr>
           <w:rFonts w:ascii="Courier New" w:hAnsi="Courier New" w:cs="Courier New"/>
@@ -536,23 +490,13 @@
         </w:rPr>
         <w:t>func</w:t>
       </w:r>
-      <w:proofErr w:type="spellEnd"/>
       <w:r>
         <w:rPr>
           <w:rFonts w:ascii="Courier New" w:hAnsi="Courier New" w:cs="Courier New"/>
           <w:sz w:val="18"/>
         </w:rPr>
-        <w:t xml:space="preserve"> </w:t>
-      </w:r>
-      <w:proofErr w:type="spellStart"/>
-      <w:r>
-        <w:rPr>
-          <w:rFonts w:ascii="Courier New" w:hAnsi="Courier New" w:cs="Courier New"/>
-          <w:sz w:val="18"/>
-        </w:rPr>
-        <w:t>parition</w:t>
-      </w:r>
-      <w:proofErr w:type="spellEnd"/>
+        <w:t xml:space="preserve"> parition</w:t>
+      </w:r>
       <w:r>
         <w:rPr>
           <w:rFonts w:ascii="Courier New" w:hAnsi="Courier New" w:cs="Courier New"/>
@@ -623,23 +567,7 @@
           <w:rFonts w:ascii="Courier New" w:hAnsi="Courier New" w:cs="Courier New"/>
           <w:sz w:val="18"/>
         </w:rPr>
-        <w:t xml:space="preserve">  for </w:t>
-      </w:r>
-      <w:proofErr w:type="spellStart"/>
-      <w:r>
-        <w:rPr>
-          <w:rFonts w:ascii="Courier New" w:hAnsi="Courier New" w:cs="Courier New"/>
-          <w:sz w:val="18"/>
-        </w:rPr>
-        <w:t>i</w:t>
-      </w:r>
-      <w:proofErr w:type="spellEnd"/>
-      <w:r>
-        <w:rPr>
-          <w:rFonts w:ascii="Courier New" w:hAnsi="Courier New" w:cs="Courier New"/>
-          <w:sz w:val="18"/>
-        </w:rPr>
-        <w:t xml:space="preserve"> = begin + 1 to end</w:t>
+        <w:t xml:space="preserve">  for i = begin + 1 to end</w:t>
       </w:r>
     </w:p>
     <w:p>
@@ -656,23 +584,7 @@
           <w:rFonts w:ascii="Courier New" w:hAnsi="Courier New" w:cs="Courier New"/>
           <w:sz w:val="18"/>
         </w:rPr>
-        <w:t xml:space="preserve">    if list[</w:t>
-      </w:r>
-      <w:proofErr w:type="spellStart"/>
-      <w:r>
-        <w:rPr>
-          <w:rFonts w:ascii="Courier New" w:hAnsi="Courier New" w:cs="Courier New"/>
-          <w:sz w:val="18"/>
-        </w:rPr>
-        <w:t>i</w:t>
-      </w:r>
-      <w:proofErr w:type="spellEnd"/>
-      <w:r>
-        <w:rPr>
-          <w:rFonts w:ascii="Courier New" w:hAnsi="Courier New" w:cs="Courier New"/>
-          <w:sz w:val="18"/>
-        </w:rPr>
-        <w:t>] &lt; pivot</w:t>
+        <w:t xml:space="preserve">    if list[i] &lt; pivot</w:t>
       </w:r>
     </w:p>
     <w:p>
@@ -689,23 +601,7 @@
           <w:rFonts w:ascii="Courier New" w:hAnsi="Courier New" w:cs="Courier New"/>
           <w:sz w:val="18"/>
         </w:rPr>
-        <w:t xml:space="preserve">      swap(list[</w:t>
-      </w:r>
-      <w:proofErr w:type="spellStart"/>
-      <w:r>
-        <w:rPr>
-          <w:rFonts w:ascii="Courier New" w:hAnsi="Courier New" w:cs="Courier New"/>
-          <w:sz w:val="18"/>
-        </w:rPr>
-        <w:t>i</w:t>
-      </w:r>
-      <w:proofErr w:type="spellEnd"/>
-      <w:r>
-        <w:rPr>
-          <w:rFonts w:ascii="Courier New" w:hAnsi="Courier New" w:cs="Courier New"/>
-          <w:sz w:val="18"/>
-        </w:rPr>
-        <w:t>], list[wall])</w:t>
+        <w:t xml:space="preserve">      swap(list[i], list[wall])</w:t>
       </w:r>
     </w:p>
     <w:p>
@@ -959,7 +855,6 @@
         <w:spacing w:after="0" w:line="240" w:lineRule="auto"/>
       </w:pPr>
       <w:r>
-        <w:lastRenderedPageBreak/>
         <w:t>The data taken from this experiment is as shown below:</w:t>
       </w:r>
     </w:p>
@@ -997,7 +892,7 @@
       </w:tblGrid>
       <w:tr>
         <w:trPr>
-          <w:divId w:val="182015713"/>
+          <w:divId w:val="2120028210"/>
           <w:trHeight w:val="300"/>
           <w:jc w:val="center"/>
         </w:trPr>
@@ -1040,7 +935,7 @@
       </w:tr>
       <w:tr>
         <w:trPr>
-          <w:divId w:val="182015713"/>
+          <w:divId w:val="2120028210"/>
           <w:trHeight w:val="300"/>
           <w:jc w:val="center"/>
         </w:trPr>
@@ -1083,7 +978,7 @@
       </w:tr>
       <w:tr>
         <w:trPr>
-          <w:divId w:val="182015713"/>
+          <w:divId w:val="2120028210"/>
           <w:trHeight w:val="300"/>
           <w:jc w:val="center"/>
         </w:trPr>
@@ -1126,7 +1021,7 @@
       </w:tr>
       <w:tr>
         <w:trPr>
-          <w:divId w:val="182015713"/>
+          <w:divId w:val="2120028210"/>
           <w:trHeight w:val="300"/>
           <w:jc w:val="center"/>
         </w:trPr>
@@ -1169,7 +1064,7 @@
       </w:tr>
       <w:tr>
         <w:trPr>
-          <w:divId w:val="182015713"/>
+          <w:divId w:val="2120028210"/>
           <w:trHeight w:val="300"/>
           <w:jc w:val="center"/>
         </w:trPr>
@@ -1212,7 +1107,7 @@
       </w:tr>
       <w:tr>
         <w:trPr>
-          <w:divId w:val="182015713"/>
+          <w:divId w:val="2120028210"/>
           <w:trHeight w:val="300"/>
           <w:jc w:val="center"/>
         </w:trPr>
@@ -1255,7 +1150,7 @@
       </w:tr>
       <w:tr>
         <w:trPr>
-          <w:divId w:val="182015713"/>
+          <w:divId w:val="2120028210"/>
           <w:trHeight w:val="300"/>
           <w:jc w:val="center"/>
         </w:trPr>
@@ -1298,7 +1193,7 @@
       </w:tr>
       <w:tr>
         <w:trPr>
-          <w:divId w:val="182015713"/>
+          <w:divId w:val="2120028210"/>
           <w:trHeight w:val="300"/>
           <w:jc w:val="center"/>
         </w:trPr>
@@ -1341,7 +1236,7 @@
       </w:tr>
       <w:tr>
         <w:trPr>
-          <w:divId w:val="182015713"/>
+          <w:divId w:val="2120028210"/>
           <w:trHeight w:val="300"/>
           <w:jc w:val="center"/>
         </w:trPr>
@@ -1384,7 +1279,7 @@
       </w:tr>
       <w:tr>
         <w:trPr>
-          <w:divId w:val="182015713"/>
+          <w:divId w:val="2120028210"/>
           <w:trHeight w:val="300"/>
           <w:jc w:val="center"/>
         </w:trPr>
@@ -1427,7 +1322,7 @@
       </w:tr>
       <w:tr>
         <w:trPr>
-          <w:divId w:val="182015713"/>
+          <w:divId w:val="2120028210"/>
           <w:trHeight w:val="300"/>
           <w:jc w:val="center"/>
         </w:trPr>
@@ -1470,7 +1365,7 @@
       </w:tr>
       <w:tr>
         <w:trPr>
-          <w:divId w:val="182015713"/>
+          <w:divId w:val="2120028210"/>
           <w:trHeight w:val="300"/>
           <w:jc w:val="center"/>
         </w:trPr>
@@ -1513,7 +1408,7 @@
       </w:tr>
       <w:tr>
         <w:trPr>
-          <w:divId w:val="182015713"/>
+          <w:divId w:val="2120028210"/>
           <w:trHeight w:val="300"/>
           <w:jc w:val="center"/>
         </w:trPr>
@@ -1556,7 +1451,7 @@
       </w:tr>
       <w:tr>
         <w:trPr>
-          <w:divId w:val="182015713"/>
+          <w:divId w:val="2120028210"/>
           <w:trHeight w:val="300"/>
           <w:jc w:val="center"/>
         </w:trPr>
@@ -1599,7 +1494,7 @@
       </w:tr>
       <w:tr>
         <w:trPr>
-          <w:divId w:val="182015713"/>
+          <w:divId w:val="2120028210"/>
           <w:trHeight w:val="300"/>
           <w:jc w:val="center"/>
         </w:trPr>
@@ -1642,7 +1537,7 @@
       </w:tr>
       <w:tr>
         <w:trPr>
-          <w:divId w:val="182015713"/>
+          <w:divId w:val="2120028210"/>
           <w:trHeight w:val="300"/>
           <w:jc w:val="center"/>
         </w:trPr>
@@ -1685,7 +1580,7 @@
       </w:tr>
       <w:tr>
         <w:trPr>
-          <w:divId w:val="182015713"/>
+          <w:divId w:val="2120028210"/>
           <w:trHeight w:val="300"/>
           <w:jc w:val="center"/>
         </w:trPr>
@@ -1728,7 +1623,7 @@
       </w:tr>
       <w:tr>
         <w:trPr>
-          <w:divId w:val="182015713"/>
+          <w:divId w:val="2120028210"/>
           <w:trHeight w:val="300"/>
           <w:jc w:val="center"/>
         </w:trPr>
@@ -1771,7 +1666,7 @@
       </w:tr>
       <w:tr>
         <w:trPr>
-          <w:divId w:val="182015713"/>
+          <w:divId w:val="2120028210"/>
           <w:trHeight w:val="300"/>
           <w:jc w:val="center"/>
         </w:trPr>
@@ -1814,7 +1709,7 @@
       </w:tr>
       <w:tr>
         <w:trPr>
-          <w:divId w:val="182015713"/>
+          <w:divId w:val="2120028210"/>
           <w:trHeight w:val="300"/>
           <w:jc w:val="center"/>
         </w:trPr>
@@ -1857,7 +1752,7 @@
       </w:tr>
       <w:tr>
         <w:trPr>
-          <w:divId w:val="182015713"/>
+          <w:divId w:val="2120028210"/>
           <w:trHeight w:val="300"/>
           <w:jc w:val="center"/>
         </w:trPr>
@@ -2053,16 +1948,7 @@
           <w:b/>
           <w:sz w:val="24"/>
         </w:rPr>
-        <w:t>Finding Largest a</w:t>
-      </w:r>
-      <w:bookmarkStart w:id="0" w:name="_GoBack"/>
-      <w:bookmarkEnd w:id="0"/>
-      <w:r>
-        <w:rPr>
-          <w:b/>
-          <w:sz w:val="24"/>
-        </w:rPr>
-        <w:t>nd Smallest Values</w:t>
+        <w:t>Finding Largest and Smallest Values</w:t>
       </w:r>
     </w:p>
     <w:p>

</xml_diff>